<commit_message>
Comment about Parks algo for stablitliy issue
</commit_message>
<xml_diff>
--- a/Report.docx
+++ b/Report.docx
@@ -449,21 +449,7 @@
         <w:rPr>
           <w:rFonts w:eastAsiaTheme="minorEastAsia"/>
         </w:rPr>
-        <w:t xml:space="preserve"> are shown below in F</w:t>
-      </w:r>
-      <w:proofErr w:type="spellStart"/>
-      <w:r>
-        <w:rPr>
-          <w:rFonts w:eastAsiaTheme="minorEastAsia"/>
-        </w:rPr>
-        <w:t>igures</w:t>
-      </w:r>
-      <w:proofErr w:type="spellEnd"/>
-      <w:r>
-        <w:rPr>
-          <w:rFonts w:eastAsiaTheme="minorEastAsia"/>
-        </w:rPr>
-        <w:t xml:space="preserve"> xx and xx:</w:t>
+        <w:t xml:space="preserve"> are shown below in Figures xx and xx:</w:t>
       </w:r>
     </w:p>
     <w:p>
@@ -1303,21 +1289,7 @@
         <w:rPr>
           <w:rFonts w:eastAsiaTheme="minorEastAsia"/>
         </w:rPr>
-        <w:t xml:space="preserve"> is shown below in Fi</w:t>
-      </w:r>
-      <w:proofErr w:type="spellStart"/>
-      <w:r>
-        <w:rPr>
-          <w:rFonts w:eastAsiaTheme="minorEastAsia"/>
-        </w:rPr>
-        <w:t>gures</w:t>
-      </w:r>
-      <w:proofErr w:type="spellEnd"/>
-      <w:r>
-        <w:rPr>
-          <w:rFonts w:eastAsiaTheme="minorEastAsia"/>
-        </w:rPr>
-        <w:t xml:space="preserve"> xx to xx, with Figures xx to xx for </w:t>
+        <w:t xml:space="preserve"> is shown below in Figures xx to xx, with Figures xx to xx for </w:t>
       </w:r>
       <m:oMath>
         <m:r>
@@ -1882,6 +1854,40 @@
         </w:rPr>
         <w:t>both systems (filters) are stable</w:t>
       </w:r>
+      <w:r>
+        <w:rPr>
+          <w:rFonts w:eastAsiaTheme="minorEastAsia"/>
+        </w:rPr>
+        <w:t xml:space="preserve"> – parks algorithm </w:t>
+      </w:r>
+      <m:oMath>
+        <m:r>
+          <w:rPr>
+            <w:rFonts w:ascii="Cambria Math" w:eastAsiaTheme="minorEastAsia" w:hAnsi="Cambria Math"/>
+          </w:rPr>
+          <m:t>∴</m:t>
+        </m:r>
+      </m:oMath>
+      <w:r>
+        <w:rPr>
+          <w:rFonts w:eastAsiaTheme="minorEastAsia"/>
+        </w:rPr>
+        <w:t xml:space="preserve"> </w:t>
+      </w:r>
+      <w:proofErr w:type="spellStart"/>
+      <w:r>
+        <w:rPr>
+          <w:rFonts w:eastAsiaTheme="minorEastAsia"/>
+        </w:rPr>
+        <w:t>dissnae</w:t>
+      </w:r>
+      <w:proofErr w:type="spellEnd"/>
+      <w:r>
+        <w:rPr>
+          <w:rFonts w:eastAsiaTheme="minorEastAsia"/>
+        </w:rPr>
+        <w:t xml:space="preserve"> matter</w:t>
+      </w:r>
     </w:p>
     <w:p>
       <w:pPr>
@@ -1898,6 +1904,7 @@
         <w:rPr>
           <w:rFonts w:eastAsiaTheme="minorEastAsia"/>
         </w:rPr>
+        <w:lastRenderedPageBreak/>
         <w:t>P</w:t>
       </w:r>
       <w:r>
@@ -1948,7 +1955,6 @@
         <w:rPr>
           <w:rFonts w:eastAsiaTheme="minorEastAsia"/>
         </w:rPr>
-        <w:lastRenderedPageBreak/>
         <w:t>Z</w:t>
       </w:r>
       <w:r>
@@ -2006,6 +2012,12 @@
           <w:rFonts w:eastAsiaTheme="minorEastAsia"/>
         </w:rPr>
         <w:t>minimum phase systems</w:t>
+      </w:r>
+      <w:r>
+        <w:rPr>
+          <w:rFonts w:eastAsiaTheme="minorEastAsia"/>
+        </w:rPr>
+        <w:t xml:space="preserve"> </w:t>
       </w:r>
     </w:p>
     <w:p>
@@ -2266,21 +2278,7 @@
         <w:rPr>
           <w:rFonts w:eastAsiaTheme="minorEastAsia"/>
         </w:rPr>
-        <w:t>, r</w:t>
-      </w:r>
-      <w:proofErr w:type="spellStart"/>
-      <w:r>
-        <w:rPr>
-          <w:rFonts w:eastAsiaTheme="minorEastAsia"/>
-        </w:rPr>
-        <w:t>espectively</w:t>
-      </w:r>
-      <w:proofErr w:type="spellEnd"/>
-      <w:r>
-        <w:rPr>
-          <w:rFonts w:eastAsiaTheme="minorEastAsia"/>
-        </w:rPr>
-        <w:t>, using ‘</w:t>
+        <w:t>, respectively, using ‘</w:t>
       </w:r>
       <m:oMath>
         <m:r>
@@ -2445,13 +2443,7 @@
         <w:rPr>
           <w:rFonts w:eastAsiaTheme="minorEastAsia"/>
         </w:rPr>
-        <w:t>A</w:t>
-      </w:r>
-      <w:r>
-        <w:rPr>
-          <w:rFonts w:eastAsiaTheme="minorEastAsia"/>
-        </w:rPr>
-        <w:t xml:space="preserve">s shown below in Figures xx and xx, </w:t>
+        <w:t xml:space="preserve">As shown below in Figures xx and xx, </w:t>
       </w:r>
       <m:oMath>
         <m:r>
@@ -2472,19 +2464,7 @@
           <w:rPr>
             <w:rFonts w:ascii="Cambria Math" w:eastAsiaTheme="minorEastAsia" w:hAnsi="Cambria Math"/>
           </w:rPr>
-          <m:t>1.9</m:t>
-        </m:r>
-        <m:r>
-          <w:rPr>
-            <w:rFonts w:ascii="Cambria Math" w:eastAsiaTheme="minorEastAsia" w:hAnsi="Cambria Math"/>
-          </w:rPr>
-          <m:t xml:space="preserve"> </m:t>
-        </m:r>
-        <m:r>
-          <w:rPr>
-            <w:rFonts w:ascii="Cambria Math" w:eastAsiaTheme="minorEastAsia" w:hAnsi="Cambria Math"/>
-          </w:rPr>
-          <m:t>kHz</m:t>
+          <m:t>1.9 kHz</m:t>
         </m:r>
       </m:oMath>
       <w:r>
@@ -2512,19 +2492,7 @@
           <w:rPr>
             <w:rFonts w:ascii="Cambria Math" w:eastAsiaTheme="minorEastAsia" w:hAnsi="Cambria Math"/>
           </w:rPr>
-          <m:t>1.</m:t>
-        </m:r>
-        <m:r>
-          <w:rPr>
-            <w:rFonts w:ascii="Cambria Math" w:eastAsiaTheme="minorEastAsia" w:hAnsi="Cambria Math"/>
-          </w:rPr>
-          <m:t xml:space="preserve">2 </m:t>
-        </m:r>
-        <m:r>
-          <w:rPr>
-            <w:rFonts w:ascii="Cambria Math" w:eastAsiaTheme="minorEastAsia" w:hAnsi="Cambria Math"/>
-          </w:rPr>
-          <m:t>kHz</m:t>
+          <m:t>1.2 kHz</m:t>
         </m:r>
       </m:oMath>
       <w:r>
@@ -3648,6 +3616,16 @@
       <w:spacing w:val="5"/>
     </w:rPr>
   </w:style>
+  <w:style w:type="character" w:styleId="PlaceholderText">
+    <w:name w:val="Placeholder Text"/>
+    <w:basedOn w:val="DefaultParagraphFont"/>
+    <w:uiPriority w:val="99"/>
+    <w:semiHidden/>
+    <w:rsid w:val="000427DF"/>
+    <w:rPr>
+      <w:color w:val="666666"/>
+    </w:rPr>
+  </w:style>
 </w:styles>
 </file>
 

</xml_diff>

<commit_message>
Might need to rewrite a lot of the word vomit
</commit_message>
<xml_diff>
--- a/Report.docx
+++ b/Report.docx
@@ -9,7 +9,15 @@
     </w:p>
     <w:p>
       <w:r>
-        <w:t>Two signals were created in MATLAB. An array was created to store the digits of each students reference number (</w:t>
+        <w:t xml:space="preserve">Two signals were created in MATLAB. An array was created to store the digits of each </w:t>
+      </w:r>
+      <w:proofErr w:type="gramStart"/>
+      <w:r>
+        <w:t>students</w:t>
+      </w:r>
+      <w:proofErr w:type="gramEnd"/>
+      <w:r>
+        <w:t xml:space="preserve"> reference number (</w:t>
       </w:r>
       <m:oMath>
         <m:d>
@@ -1048,31 +1056,7 @@
           <w:rPr>
             <w:rFonts w:ascii="Cambria Math" w:eastAsiaTheme="minorEastAsia" w:hAnsi="Cambria Math"/>
           </w:rPr>
-          <m:t>F</m:t>
-        </m:r>
-        <m:r>
-          <w:rPr>
-            <w:rFonts w:ascii="Cambria Math" w:eastAsiaTheme="minorEastAsia" w:hAnsi="Cambria Math"/>
-          </w:rPr>
-          <m:t>sto</m:t>
-        </m:r>
-        <m:r>
-          <w:rPr>
-            <w:rFonts w:ascii="Cambria Math" w:eastAsiaTheme="minorEastAsia" w:hAnsi="Cambria Math"/>
-          </w:rPr>
-          <m:t>p1 = 1</m:t>
-        </m:r>
-        <m:r>
-          <w:rPr>
-            <w:rFonts w:ascii="Cambria Math" w:eastAsiaTheme="minorEastAsia" w:hAnsi="Cambria Math"/>
-          </w:rPr>
-          <m:t>8</m:t>
-        </m:r>
-        <m:r>
-          <w:rPr>
-            <w:rFonts w:ascii="Cambria Math" w:eastAsiaTheme="minorEastAsia" w:hAnsi="Cambria Math"/>
-          </w:rPr>
-          <m:t>50 Hz</m:t>
+          <m:t>Fstop1 = 1850 Hz</m:t>
         </m:r>
       </m:oMath>
     </w:p>
@@ -1092,43 +1076,7 @@
           <w:rPr>
             <w:rFonts w:ascii="Cambria Math" w:eastAsiaTheme="minorEastAsia" w:hAnsi="Cambria Math"/>
           </w:rPr>
-          <m:t>F</m:t>
-        </m:r>
-        <m:r>
-          <w:rPr>
-            <w:rFonts w:ascii="Cambria Math" w:eastAsiaTheme="minorEastAsia" w:hAnsi="Cambria Math"/>
-          </w:rPr>
-          <m:t>sto</m:t>
-        </m:r>
-        <m:r>
-          <w:rPr>
-            <w:rFonts w:ascii="Cambria Math" w:eastAsiaTheme="minorEastAsia" w:hAnsi="Cambria Math"/>
-          </w:rPr>
-          <m:t>p</m:t>
-        </m:r>
-        <m:r>
-          <w:rPr>
-            <w:rFonts w:ascii="Cambria Math" w:eastAsiaTheme="minorEastAsia" w:hAnsi="Cambria Math"/>
-          </w:rPr>
-          <m:t>2</m:t>
-        </m:r>
-        <m:r>
-          <w:rPr>
-            <w:rFonts w:ascii="Cambria Math" w:eastAsiaTheme="minorEastAsia" w:hAnsi="Cambria Math"/>
-          </w:rPr>
-          <m:t xml:space="preserve"> = 1</m:t>
-        </m:r>
-        <m:r>
-          <w:rPr>
-            <w:rFonts w:ascii="Cambria Math" w:eastAsiaTheme="minorEastAsia" w:hAnsi="Cambria Math"/>
-          </w:rPr>
-          <m:t>9</m:t>
-        </m:r>
-        <m:r>
-          <w:rPr>
-            <w:rFonts w:ascii="Cambria Math" w:eastAsiaTheme="minorEastAsia" w:hAnsi="Cambria Math"/>
-          </w:rPr>
-          <m:t>50 Hz</m:t>
+          <m:t>Fstop2 = 1950 Hz</m:t>
         </m:r>
       </m:oMath>
     </w:p>
@@ -1148,31 +1096,7 @@
           <w:rPr>
             <w:rFonts w:ascii="Cambria Math" w:eastAsiaTheme="minorEastAsia" w:hAnsi="Cambria Math"/>
           </w:rPr>
-          <m:t>Fpass</m:t>
-        </m:r>
-        <m:r>
-          <w:rPr>
-            <w:rFonts w:ascii="Cambria Math" w:eastAsiaTheme="minorEastAsia" w:hAnsi="Cambria Math"/>
-          </w:rPr>
-          <m:t>2</m:t>
-        </m:r>
-        <m:r>
-          <w:rPr>
-            <w:rFonts w:ascii="Cambria Math" w:eastAsiaTheme="minorEastAsia" w:hAnsi="Cambria Math"/>
-          </w:rPr>
-          <m:t xml:space="preserve"> = </m:t>
-        </m:r>
-        <m:r>
-          <w:rPr>
-            <w:rFonts w:ascii="Cambria Math" w:eastAsiaTheme="minorEastAsia" w:hAnsi="Cambria Math"/>
-          </w:rPr>
-          <m:t>23</m:t>
-        </m:r>
-        <m:r>
-          <w:rPr>
-            <w:rFonts w:ascii="Cambria Math" w:eastAsiaTheme="minorEastAsia" w:hAnsi="Cambria Math"/>
-          </w:rPr>
-          <m:t>00 Hz</m:t>
+          <m:t>Fpass2 = 2300 Hz</m:t>
         </m:r>
       </m:oMath>
     </w:p>
@@ -1194,13 +1118,7 @@
         <w:rPr>
           <w:rFonts w:eastAsiaTheme="minorEastAsia"/>
         </w:rPr>
-        <w:t xml:space="preserve"> characteristics</w:t>
-      </w:r>
-      <w:r>
-        <w:rPr>
-          <w:rFonts w:eastAsiaTheme="minorEastAsia"/>
-        </w:rPr>
-        <w:t>:</w:t>
+        <w:t xml:space="preserve"> characteristics:</w:t>
       </w:r>
     </w:p>
     <w:p>
@@ -1219,19 +1137,7 @@
           <w:rPr>
             <w:rFonts w:ascii="Cambria Math" w:eastAsiaTheme="minorEastAsia" w:hAnsi="Cambria Math"/>
           </w:rPr>
-          <m:t xml:space="preserve">Fpass1 = </m:t>
-        </m:r>
-        <m:r>
-          <w:rPr>
-            <w:rFonts w:ascii="Cambria Math" w:eastAsiaTheme="minorEastAsia" w:hAnsi="Cambria Math"/>
-          </w:rPr>
-          <m:t>750</m:t>
-        </m:r>
-        <m:r>
-          <w:rPr>
-            <w:rFonts w:ascii="Cambria Math" w:eastAsiaTheme="minorEastAsia" w:hAnsi="Cambria Math"/>
-          </w:rPr>
-          <m:t xml:space="preserve"> Hz</m:t>
+          <m:t>Fpass1 = 750 Hz</m:t>
         </m:r>
       </m:oMath>
     </w:p>
@@ -1251,31 +1157,7 @@
           <w:rPr>
             <w:rFonts w:ascii="Cambria Math" w:eastAsiaTheme="minorEastAsia" w:hAnsi="Cambria Math"/>
           </w:rPr>
-          <m:t>F</m:t>
-        </m:r>
-        <m:r>
-          <w:rPr>
-            <w:rFonts w:ascii="Cambria Math" w:eastAsiaTheme="minorEastAsia" w:hAnsi="Cambria Math"/>
-          </w:rPr>
-          <m:t>sto</m:t>
-        </m:r>
-        <m:r>
-          <w:rPr>
-            <w:rFonts w:ascii="Cambria Math" w:eastAsiaTheme="minorEastAsia" w:hAnsi="Cambria Math"/>
-          </w:rPr>
-          <m:t>p1 = 1</m:t>
-        </m:r>
-        <m:r>
-          <w:rPr>
-            <w:rFonts w:ascii="Cambria Math" w:eastAsiaTheme="minorEastAsia" w:hAnsi="Cambria Math"/>
-          </w:rPr>
-          <m:t>1</m:t>
-        </m:r>
-        <m:r>
-          <w:rPr>
-            <w:rFonts w:ascii="Cambria Math" w:eastAsiaTheme="minorEastAsia" w:hAnsi="Cambria Math"/>
-          </w:rPr>
-          <m:t>50 Hz</m:t>
+          <m:t>Fstop1 = 1150 Hz</m:t>
         </m:r>
       </m:oMath>
     </w:p>
@@ -1295,43 +1177,7 @@
           <w:rPr>
             <w:rFonts w:ascii="Cambria Math" w:eastAsiaTheme="minorEastAsia" w:hAnsi="Cambria Math"/>
           </w:rPr>
-          <m:t>F</m:t>
-        </m:r>
-        <m:r>
-          <w:rPr>
-            <w:rFonts w:ascii="Cambria Math" w:eastAsiaTheme="minorEastAsia" w:hAnsi="Cambria Math"/>
-          </w:rPr>
-          <m:t>sto</m:t>
-        </m:r>
-        <m:r>
-          <w:rPr>
-            <w:rFonts w:ascii="Cambria Math" w:eastAsiaTheme="minorEastAsia" w:hAnsi="Cambria Math"/>
-          </w:rPr>
-          <m:t>p</m:t>
-        </m:r>
-        <m:r>
-          <w:rPr>
-            <w:rFonts w:ascii="Cambria Math" w:eastAsiaTheme="minorEastAsia" w:hAnsi="Cambria Math"/>
-          </w:rPr>
-          <m:t>2</m:t>
-        </m:r>
-        <m:r>
-          <w:rPr>
-            <w:rFonts w:ascii="Cambria Math" w:eastAsiaTheme="minorEastAsia" w:hAnsi="Cambria Math"/>
-          </w:rPr>
-          <m:t xml:space="preserve"> = 1</m:t>
-        </m:r>
-        <m:r>
-          <w:rPr>
-            <w:rFonts w:ascii="Cambria Math" w:eastAsiaTheme="minorEastAsia" w:hAnsi="Cambria Math"/>
-          </w:rPr>
-          <m:t>2</m:t>
-        </m:r>
-        <m:r>
-          <w:rPr>
-            <w:rFonts w:ascii="Cambria Math" w:eastAsiaTheme="minorEastAsia" w:hAnsi="Cambria Math"/>
-          </w:rPr>
-          <m:t>50 Hz</m:t>
+          <m:t>Fstop2 = 1250 Hz</m:t>
         </m:r>
       </m:oMath>
     </w:p>
@@ -1351,31 +1197,7 @@
           <w:rPr>
             <w:rFonts w:ascii="Cambria Math" w:eastAsiaTheme="minorEastAsia" w:hAnsi="Cambria Math"/>
           </w:rPr>
-          <m:t>Fpass</m:t>
-        </m:r>
-        <m:r>
-          <w:rPr>
-            <w:rFonts w:ascii="Cambria Math" w:eastAsiaTheme="minorEastAsia" w:hAnsi="Cambria Math"/>
-          </w:rPr>
-          <m:t>2</m:t>
-        </m:r>
-        <m:r>
-          <w:rPr>
-            <w:rFonts w:ascii="Cambria Math" w:eastAsiaTheme="minorEastAsia" w:hAnsi="Cambria Math"/>
-          </w:rPr>
-          <m:t xml:space="preserve"> = </m:t>
-        </m:r>
-        <m:r>
-          <w:rPr>
-            <w:rFonts w:ascii="Cambria Math" w:eastAsiaTheme="minorEastAsia" w:hAnsi="Cambria Math"/>
-          </w:rPr>
-          <m:t>165</m:t>
-        </m:r>
-        <m:r>
-          <w:rPr>
-            <w:rFonts w:ascii="Cambria Math" w:eastAsiaTheme="minorEastAsia" w:hAnsi="Cambria Math"/>
-          </w:rPr>
-          <m:t>0 Hz</m:t>
+          <m:t>Fpass2 = 1650 Hz</m:t>
         </m:r>
       </m:oMath>
     </w:p>
@@ -2519,7 +2341,21 @@
         <w:rPr>
           <w:rFonts w:eastAsiaTheme="minorEastAsia"/>
         </w:rPr>
-        <w:t>(cant invert)</w:t>
+        <w:t>(</w:t>
+      </w:r>
+      <w:proofErr w:type="gramStart"/>
+      <w:r>
+        <w:rPr>
+          <w:rFonts w:eastAsiaTheme="minorEastAsia"/>
+        </w:rPr>
+        <w:t>cant</w:t>
+      </w:r>
+      <w:proofErr w:type="gramEnd"/>
+      <w:r>
+        <w:rPr>
+          <w:rFonts w:eastAsiaTheme="minorEastAsia"/>
+        </w:rPr>
+        <w:t xml:space="preserve"> invert)</w:t>
       </w:r>
     </w:p>
     <w:p>
@@ -3022,6 +2858,124 @@
       </w:r>
     </w:p>
     <w:p>
+      <w:r>
+        <w:t>The file '</w:t>
+      </w:r>
+      <w:proofErr w:type="spellStart"/>
+      <w:r>
+        <w:t>data.h</w:t>
+      </w:r>
+      <w:proofErr w:type="spellEnd"/>
+      <w:r>
+        <w:t>' stored the floating point representations of the filter coefficients, under '</w:t>
+      </w:r>
+      <w:proofErr w:type="spellStart"/>
+      <w:r>
+        <w:t>filter_b</w:t>
+      </w:r>
+      <w:proofErr w:type="spellEnd"/>
+      <w:r>
+        <w:t>' and '</w:t>
+      </w:r>
+      <w:proofErr w:type="spellStart"/>
+      <w:r>
+        <w:t>filter_a</w:t>
+      </w:r>
+      <w:proofErr w:type="spellEnd"/>
+      <w:r>
+        <w:t xml:space="preserve">'. </w:t>
+      </w:r>
+    </w:p>
+    <w:p>
+      <w:r>
+        <w:t>Similarly to the MATLAB script, two arrays were defined that stored the student reference numbers, 'AL' and 'FC'. Arrays '</w:t>
+      </w:r>
+      <w:proofErr w:type="spellStart"/>
+      <w:r>
+        <w:t>AL_sig</w:t>
+      </w:r>
+      <w:proofErr w:type="spellEnd"/>
+      <w:r>
+        <w:t>' and '</w:t>
+      </w:r>
+      <w:proofErr w:type="spellStart"/>
+      <w:r>
+        <w:t>FC_sig</w:t>
+      </w:r>
+      <w:proofErr w:type="spellEnd"/>
+      <w:r>
+        <w:t>' were defined to store the repetitions of 'AL' and 'FC', respectively, with '</w:t>
+      </w:r>
+      <w:proofErr w:type="spellStart"/>
+      <w:r>
+        <w:t>AL_sig_mu</w:t>
+      </w:r>
+      <w:proofErr w:type="spellEnd"/>
+      <w:r>
+        <w:t>' and '</w:t>
+      </w:r>
+      <w:proofErr w:type="spellStart"/>
+      <w:r>
+        <w:t>FC_sig_mu</w:t>
+      </w:r>
+      <w:proofErr w:type="spellEnd"/>
+      <w:r>
+        <w:t>' being defined to store the final input signals, and '</w:t>
+      </w:r>
+      <w:proofErr w:type="spellStart"/>
+      <w:r>
+        <w:t>AL_mu</w:t>
+      </w:r>
+      <w:proofErr w:type="spellEnd"/>
+      <w:r>
+        <w:t>' and '</w:t>
+      </w:r>
+      <w:proofErr w:type="spellStart"/>
+      <w:r>
+        <w:t>FC_mu</w:t>
+      </w:r>
+      <w:proofErr w:type="spellEnd"/>
+      <w:r>
+        <w:t xml:space="preserve">' storing the mean values. Note that all variables and arrays were defined as double due to the nature of the values (and the floating point filter coefficient weights), and all bar 'AL' and 'FC' instantiated as '0' to remove any errors (or </w:t>
+      </w:r>
+      <w:proofErr w:type="spellStart"/>
+      <w:r>
+        <w:t>aggregiously</w:t>
+      </w:r>
+      <w:proofErr w:type="spellEnd"/>
+      <w:r>
+        <w:t xml:space="preserve"> large values that were initially met during a test run). </w:t>
+      </w:r>
+    </w:p>
+    <w:p>
+      <w:r>
+        <w:t xml:space="preserve">The means were calculated by summing the respective values in a for loop, then dividing them by the length, '9'. Another for loop was used to subtract the mean value away from the signal, using the modulo operator to </w:t>
+      </w:r>
+      <w:proofErr w:type="spellStart"/>
+      <w:r>
+        <w:t>easierly</w:t>
+      </w:r>
+      <w:proofErr w:type="spellEnd"/>
+      <w:r>
+        <w:t xml:space="preserve"> iterate through the original student number and wrap around, essentially removing need for if statement, which DSP board does not </w:t>
+      </w:r>
+      <w:proofErr w:type="spellStart"/>
+      <w:r>
+        <w:t>liek</w:t>
+      </w:r>
+      <w:proofErr w:type="spellEnd"/>
+      <w:r>
+        <w:t>.</w:t>
+      </w:r>
+    </w:p>
+    <w:p>
+      <w:pPr>
+        <w:rPr>
+          <w:rFonts w:eastAsiaTheme="minorEastAsia"/>
+        </w:rPr>
+      </w:pPr>
+    </w:p>
+    <w:p>
       <w:pPr>
         <w:rPr>
           <w:rFonts w:eastAsiaTheme="minorEastAsia"/>
@@ -3143,8 +3097,16 @@
         <w:rPr>
           <w:rFonts w:eastAsiaTheme="minorEastAsia"/>
         </w:rPr>
-        <w:t>Analytical conclusion – first update then final update to show it is same as MATLAB .</w:t>
-      </w:r>
+        <w:t xml:space="preserve">Analytical conclusion – first update then final update to show it is same as </w:t>
+      </w:r>
+      <w:proofErr w:type="gramStart"/>
+      <w:r>
+        <w:rPr>
+          <w:rFonts w:eastAsiaTheme="minorEastAsia"/>
+        </w:rPr>
+        <w:t>MATLAB .</w:t>
+      </w:r>
+      <w:proofErr w:type="gramEnd"/>
     </w:p>
     <w:p>
       <w:pPr>

</xml_diff>